<commit_message>
PLANIFICACIÓN TERMINADA Y PDF DOCU.
</commit_message>
<xml_diff>
--- a/Documentación.docx
+++ b/Documentación.docx
@@ -17410,27 +17410,385 @@
     </w:p>
     <w:p>
       <w:pPr>
+        <w:rPr>
+          <w:rFonts w:ascii="Arial" w:hAnsi="Arial" w:cs="Arial"/>
+          <w:sz w:val="24"/>
+          <w:szCs w:val="24"/>
+          <w:lang w:val="es-GT"/>
+        </w:rPr>
+      </w:pPr>
+    </w:p>
+    <w:p>
+      <w:pPr>
+        <w:autoSpaceDE w:val="0"/>
+        <w:autoSpaceDN w:val="0"/>
+        <w:adjustRightInd w:val="0"/>
+        <w:spacing w:after="0" w:line="240" w:lineRule="auto"/>
+        <w:rPr>
+          <w:rFonts w:ascii="Cambria" w:hAnsi="Cambria" w:cs="Cambria"/>
+          <w:color w:val="000000"/>
+          <w:sz w:val="44"/>
+          <w:szCs w:val="44"/>
+          <w:lang w:val="es-GT"/>
+        </w:rPr>
+      </w:pPr>
+      <w:r>
+        <w:rPr>
+          <w:rFonts w:ascii="Cambria" w:hAnsi="Cambria" w:cs="Cambria"/>
+          <w:color w:val="000000"/>
+          <w:sz w:val="44"/>
+          <w:szCs w:val="44"/>
+          <w:lang w:val="es-GT"/>
+        </w:rPr>
+        <w:lastRenderedPageBreak/>
+        <w:t xml:space="preserve">Universidad de San Carlos de Guatemala </w:t>
+      </w:r>
+    </w:p>
+    <w:p>
+      <w:pPr>
+        <w:spacing w:after="0"/>
+        <w:rPr>
+          <w:rFonts w:ascii="Cambria" w:hAnsi="Cambria" w:cs="Cambria"/>
+          <w:color w:val="000000"/>
+          <w:sz w:val="20"/>
+          <w:szCs w:val="20"/>
+          <w:lang w:val="es-GT"/>
+        </w:rPr>
+      </w:pPr>
+      <w:r>
+        <w:rPr>
+          <w:rFonts w:ascii="Cambria" w:hAnsi="Cambria" w:cs="Cambria"/>
+          <w:color w:val="000000"/>
+          <w:sz w:val="20"/>
+          <w:szCs w:val="20"/>
+          <w:lang w:val="es-GT"/>
+        </w:rPr>
+        <w:t>FACULTAD DE INGENIERIA</w:t>
+      </w:r>
+    </w:p>
+    <w:p>
+      <w:pPr>
+        <w:spacing w:after="0"/>
+        <w:rPr>
+          <w:rFonts w:ascii="Cambria" w:hAnsi="Cambria" w:cs="Cambria"/>
+          <w:color w:val="000000"/>
+          <w:sz w:val="20"/>
+          <w:szCs w:val="20"/>
+          <w:lang w:val="es-GT"/>
+        </w:rPr>
+      </w:pPr>
+      <w:r>
+        <w:rPr>
+          <w:rFonts w:ascii="Cambria" w:hAnsi="Cambria" w:cs="Cambria"/>
+          <w:color w:val="000000"/>
+          <w:sz w:val="20"/>
+          <w:szCs w:val="20"/>
+          <w:lang w:val="es-GT"/>
+        </w:rPr>
+        <w:t>INTRODUCCION A LA PROMACION Y COMPUTACIÓN 2</w:t>
+      </w:r>
+    </w:p>
+    <w:p>
+      <w:pPr>
+        <w:spacing w:after="0"/>
+        <w:rPr>
+          <w:rFonts w:ascii="Cambria" w:hAnsi="Cambria" w:cs="Cambria"/>
+          <w:color w:val="000000"/>
+          <w:sz w:val="20"/>
+          <w:szCs w:val="20"/>
+          <w:lang w:val="es-GT"/>
+        </w:rPr>
+      </w:pPr>
+    </w:p>
+    <w:p>
+      <w:pPr>
+        <w:spacing w:after="0"/>
+        <w:rPr>
+          <w:rFonts w:ascii="Cambria" w:hAnsi="Cambria" w:cs="Cambria"/>
+          <w:color w:val="000000"/>
+          <w:sz w:val="20"/>
+          <w:szCs w:val="20"/>
+          <w:lang w:val="es-GT"/>
+        </w:rPr>
+      </w:pPr>
+    </w:p>
+    <w:p>
+      <w:pPr>
+        <w:spacing w:after="0"/>
+        <w:rPr>
+          <w:rFonts w:ascii="Cambria" w:hAnsi="Cambria" w:cs="Cambria"/>
+          <w:color w:val="000000"/>
+          <w:sz w:val="20"/>
+          <w:szCs w:val="20"/>
+          <w:lang w:val="es-GT"/>
+        </w:rPr>
+      </w:pPr>
+    </w:p>
+    <w:p>
+      <w:pPr>
+        <w:spacing w:after="0"/>
+        <w:rPr>
+          <w:rFonts w:ascii="Cambria" w:hAnsi="Cambria" w:cs="Cambria"/>
+          <w:color w:val="000000"/>
+          <w:sz w:val="20"/>
+          <w:szCs w:val="20"/>
+          <w:lang w:val="es-GT"/>
+        </w:rPr>
+      </w:pPr>
+    </w:p>
+    <w:p>
+      <w:pPr>
+        <w:jc w:val="center"/>
+        <w:rPr>
+          <w:lang w:val="es-GT"/>
+        </w:rPr>
+      </w:pPr>
+    </w:p>
+    <w:p>
+      <w:pPr>
+        <w:rPr>
+          <w:lang w:val="es-GT"/>
+        </w:rPr>
+      </w:pPr>
+      <w:r>
+        <w:rPr>
+          <w:noProof/>
+        </w:rPr>
+        <w:drawing>
+          <wp:anchor distT="0" distB="0" distL="114300" distR="114300" simplePos="0" relativeHeight="251661312" behindDoc="1" locked="0" layoutInCell="1" allowOverlap="1" wp14:anchorId="2892FFD6" wp14:editId="2A6D7C73">
+            <wp:simplePos x="0" y="0"/>
+            <wp:positionH relativeFrom="margin">
+              <wp:align>center</wp:align>
+            </wp:positionH>
+            <wp:positionV relativeFrom="paragraph">
+              <wp:posOffset>8255</wp:posOffset>
+            </wp:positionV>
+            <wp:extent cx="4595495" cy="4548505"/>
+            <wp:effectExtent l="0" t="0" r="0" b="4445"/>
+            <wp:wrapNone/>
+            <wp:docPr id="12" name="Imagen 12"/>
+            <wp:cNvGraphicFramePr>
+              <a:graphicFrameLocks xmlns:a="http://schemas.openxmlformats.org/drawingml/2006/main" noChangeAspect="1"/>
+            </wp:cNvGraphicFramePr>
+            <a:graphic xmlns:a="http://schemas.openxmlformats.org/drawingml/2006/main">
+              <a:graphicData uri="http://schemas.openxmlformats.org/drawingml/2006/picture">
+                <pic:pic xmlns:pic="http://schemas.openxmlformats.org/drawingml/2006/picture">
+                  <pic:nvPicPr>
+                    <pic:cNvPr id="0" name="Picture 1"/>
+                    <pic:cNvPicPr>
+                      <a:picLocks noChangeAspect="1" noChangeArrowheads="1"/>
+                    </pic:cNvPicPr>
+                  </pic:nvPicPr>
+                  <pic:blipFill>
+                    <a:blip r:embed="rId17">
+                      <a:extLst>
+                        <a:ext uri="{28A0092B-C50C-407E-A947-70E740481C1C}">
+                          <a14:useLocalDpi xmlns:a14="http://schemas.microsoft.com/office/drawing/2010/main" val="0"/>
+                        </a:ext>
+                      </a:extLst>
+                    </a:blip>
+                    <a:srcRect/>
+                    <a:stretch>
+                      <a:fillRect/>
+                    </a:stretch>
+                  </pic:blipFill>
+                  <pic:spPr bwMode="auto">
+                    <a:xfrm>
+                      <a:off x="0" y="0"/>
+                      <a:ext cx="4595495" cy="4548505"/>
+                    </a:xfrm>
+                    <a:prstGeom prst="rect">
+                      <a:avLst/>
+                    </a:prstGeom>
+                    <a:noFill/>
+                    <a:ln>
+                      <a:noFill/>
+                    </a:ln>
+                  </pic:spPr>
+                </pic:pic>
+              </a:graphicData>
+            </a:graphic>
+            <wp14:sizeRelH relativeFrom="page">
+              <wp14:pctWidth>0</wp14:pctWidth>
+            </wp14:sizeRelH>
+            <wp14:sizeRelV relativeFrom="page">
+              <wp14:pctHeight>0</wp14:pctHeight>
+            </wp14:sizeRelV>
+          </wp:anchor>
+        </w:drawing>
+      </w:r>
+    </w:p>
+    <w:p>
+      <w:pPr>
+        <w:rPr>
+          <w:lang w:val="es-GT"/>
+        </w:rPr>
+      </w:pPr>
+    </w:p>
+    <w:p>
+      <w:pPr>
         <w:jc w:val="right"/>
         <w:rPr>
-          <w:rFonts w:ascii="Arial" w:hAnsi="Arial" w:cs="Arial"/>
-          <w:sz w:val="24"/>
-          <w:szCs w:val="24"/>
-          <w:lang w:val="es-GT"/>
-        </w:rPr>
-      </w:pPr>
+          <w:lang w:val="es-GT"/>
+        </w:rPr>
+      </w:pPr>
+    </w:p>
+    <w:p>
+      <w:pPr>
+        <w:jc w:val="center"/>
+        <w:rPr>
+          <w:rFonts w:ascii="Eras Medium ITC" w:hAnsi="Eras Medium ITC"/>
+          <w:color w:val="000000" w:themeColor="text1"/>
+          <w:sz w:val="144"/>
+          <w:szCs w:val="144"/>
+          <w:lang w:val="es-GT"/>
+        </w:rPr>
+      </w:pPr>
+      <w:r>
+        <w:rPr>
+          <w:rFonts w:ascii="Eras Medium ITC" w:hAnsi="Eras Medium ITC"/>
+          <w:color w:val="000000" w:themeColor="text1"/>
+          <w:sz w:val="144"/>
+          <w:szCs w:val="144"/>
+          <w:lang w:val="es-GT"/>
+        </w:rPr>
+        <w:t xml:space="preserve">Fase </w:t>
+      </w:r>
+    </w:p>
+    <w:p>
+      <w:pPr>
+        <w:jc w:val="center"/>
+        <w:rPr>
+          <w:color w:val="000000" w:themeColor="text1"/>
+          <w:lang w:val="es-GT"/>
+        </w:rPr>
+      </w:pPr>
+      <w:r>
+        <w:rPr>
+          <w:rFonts w:ascii="Eras Medium ITC" w:hAnsi="Eras Medium ITC"/>
+          <w:color w:val="000000" w:themeColor="text1"/>
+          <w:sz w:val="144"/>
+          <w:szCs w:val="144"/>
+          <w:lang w:val="es-GT"/>
+        </w:rPr>
+        <w:t>1</w:t>
+      </w:r>
     </w:p>
     <w:p>
       <w:pPr>
         <w:jc w:val="right"/>
         <w:rPr>
-          <w:rFonts w:ascii="Arial" w:hAnsi="Arial" w:cs="Arial"/>
-          <w:sz w:val="24"/>
-          <w:szCs w:val="24"/>
+          <w:lang w:val="es-GT"/>
+        </w:rPr>
+      </w:pPr>
+    </w:p>
+    <w:p>
+      <w:pPr>
+        <w:jc w:val="right"/>
+        <w:rPr>
+          <w:lang w:val="es-GT"/>
+        </w:rPr>
+      </w:pPr>
+    </w:p>
+    <w:p>
+      <w:pPr>
+        <w:jc w:val="right"/>
+        <w:rPr>
+          <w:lang w:val="es-GT"/>
+        </w:rPr>
+      </w:pPr>
+    </w:p>
+    <w:p>
+      <w:pPr>
+        <w:jc w:val="right"/>
+        <w:rPr>
+          <w:lang w:val="es-GT"/>
+        </w:rPr>
+      </w:pPr>
+    </w:p>
+    <w:p>
+      <w:pPr>
+        <w:jc w:val="right"/>
+        <w:rPr>
+          <w:lang w:val="es-GT"/>
+        </w:rPr>
+      </w:pPr>
+    </w:p>
+    <w:p>
+      <w:pPr>
+        <w:jc w:val="right"/>
+        <w:rPr>
+          <w:lang w:val="es-GT"/>
+        </w:rPr>
+      </w:pPr>
+    </w:p>
+    <w:p>
+      <w:pPr>
+        <w:jc w:val="right"/>
+        <w:rPr>
           <w:lang w:val="es-GT"/>
         </w:rPr>
       </w:pPr>
       <w:bookmarkStart w:id="0" w:name="_GoBack"/>
       <w:bookmarkEnd w:id="0"/>
+    </w:p>
+    <w:p>
+      <w:pPr>
+        <w:jc w:val="right"/>
+        <w:rPr>
+          <w:lang w:val="es-GT"/>
+        </w:rPr>
+      </w:pPr>
+    </w:p>
+    <w:p>
+      <w:pPr>
+        <w:jc w:val="right"/>
+        <w:rPr>
+          <w:rFonts w:ascii="Arial" w:hAnsi="Arial" w:cs="Arial"/>
+          <w:lang w:val="es-GT"/>
+        </w:rPr>
+      </w:pPr>
+      <w:r>
+        <w:rPr>
+          <w:rFonts w:ascii="Arial" w:hAnsi="Arial" w:cs="Arial"/>
+          <w:lang w:val="es-GT"/>
+        </w:rPr>
+        <w:t>Nombre: José Gerardo Alejandro Cortez Carrera</w:t>
+      </w:r>
+    </w:p>
+    <w:p>
+      <w:pPr>
+        <w:jc w:val="right"/>
+      </w:pPr>
+      <w:r>
+        <w:rPr>
+          <w:rFonts w:ascii="Arial" w:hAnsi="Arial" w:cs="Arial"/>
+        </w:rPr>
+        <w:t>Carne: 201413424</w:t>
+      </w:r>
+    </w:p>
+    <w:p>
+      <w:pPr>
+        <w:tabs>
+          <w:tab w:val="left" w:pos="6360"/>
+        </w:tabs>
+        <w:jc w:val="center"/>
+        <w:rPr>
+          <w:rFonts w:ascii="Arial" w:hAnsi="Arial" w:cs="Arial"/>
+          <w:sz w:val="32"/>
+          <w:szCs w:val="24"/>
+        </w:rPr>
+      </w:pPr>
+    </w:p>
+    <w:p>
+      <w:pPr>
+        <w:rPr>
+          <w:rFonts w:ascii="Arial" w:hAnsi="Arial" w:cs="Arial"/>
+          <w:sz w:val="24"/>
+          <w:szCs w:val="24"/>
+          <w:lang w:val="es-GT"/>
+        </w:rPr>
+      </w:pPr>
     </w:p>
     <w:sectPr>
       <w:pgSz w:w="12240" w:h="15840"/>

</xml_diff>